<commit_message>
leetcode notes of me
</commit_message>
<xml_diff>
--- a/LeetCode_C++_Notes.pdf.docx
+++ b/LeetCode_C++_Notes.pdf.docx
@@ -9,19 +9,25 @@
         <w:tblLook w:val="04A0" w:firstRow="1" w:lastRow="0" w:firstColumn="1" w:lastColumn="0" w:noHBand="0" w:noVBand="1"/>
       </w:tblPr>
       <w:tblGrid>
-        <w:gridCol w:w="3493"/>
-        <w:gridCol w:w="4582"/>
-        <w:gridCol w:w="2405"/>
+        <w:gridCol w:w="3304"/>
+        <w:gridCol w:w="4949"/>
+        <w:gridCol w:w="2227"/>
       </w:tblGrid>
       <w:tr>
         <w:tc>
           <w:tcPr>
-            <w:tcW w:w="3493" w:type="dxa"/>
-          </w:tcPr>
-          <w:p>
-            <w:r>
-              <w:rPr>
-                <w:rFonts w:hint="eastAsia"/>
+            <w:tcW w:w="3304" w:type="dxa"/>
+          </w:tcPr>
+          <w:p>
+            <w:pPr>
+              <w:rPr>
+                <w:b/>
+              </w:rPr>
+            </w:pPr>
+            <w:r>
+              <w:rPr>
+                <w:rFonts w:hint="eastAsia"/>
+                <w:b/>
               </w:rPr>
               <w:t>Problem</w:t>
             </w:r>
@@ -29,12 +35,18 @@
         </w:tc>
         <w:tc>
           <w:tcPr>
-            <w:tcW w:w="4582" w:type="dxa"/>
-          </w:tcPr>
-          <w:p>
-            <w:r>
-              <w:rPr>
-                <w:rFonts w:hint="eastAsia"/>
+            <w:tcW w:w="4949" w:type="dxa"/>
+          </w:tcPr>
+          <w:p>
+            <w:pPr>
+              <w:rPr>
+                <w:b/>
+              </w:rPr>
+            </w:pPr>
+            <w:r>
+              <w:rPr>
+                <w:rFonts w:hint="eastAsia"/>
+                <w:b/>
               </w:rPr>
               <w:t>Method</w:t>
             </w:r>
@@ -42,12 +54,18 @@
         </w:tc>
         <w:tc>
           <w:tcPr>
-            <w:tcW w:w="2405" w:type="dxa"/>
-          </w:tcPr>
-          <w:p>
-            <w:r>
-              <w:rPr>
-                <w:rFonts w:hint="eastAsia"/>
+            <w:tcW w:w="2227" w:type="dxa"/>
+          </w:tcPr>
+          <w:p>
+            <w:pPr>
+              <w:rPr>
+                <w:b/>
+              </w:rPr>
+            </w:pPr>
+            <w:r>
+              <w:rPr>
+                <w:rFonts w:hint="eastAsia"/>
+                <w:b/>
               </w:rPr>
               <w:t>Comments</w:t>
             </w:r>
@@ -57,79 +75,59 @@
       <w:tr>
         <w:tc>
           <w:tcPr>
-            <w:tcW w:w="3493" w:type="dxa"/>
-          </w:tcPr>
-          <w:p/>
-        </w:tc>
-        <w:tc>
-          <w:tcPr>
-            <w:tcW w:w="4582" w:type="dxa"/>
-          </w:tcPr>
-          <w:p/>
-        </w:tc>
-        <w:tc>
-          <w:tcPr>
-            <w:tcW w:w="2405" w:type="dxa"/>
-          </w:tcPr>
-          <w:p/>
-        </w:tc>
-      </w:tr>
-      <w:tr>
-        <w:tc>
-          <w:tcPr>
-            <w:tcW w:w="3493" w:type="dxa"/>
-          </w:tcPr>
-          <w:p/>
-        </w:tc>
-        <w:tc>
-          <w:tcPr>
-            <w:tcW w:w="4582" w:type="dxa"/>
-          </w:tcPr>
-          <w:p/>
-        </w:tc>
-        <w:tc>
-          <w:tcPr>
-            <w:tcW w:w="2405" w:type="dxa"/>
-          </w:tcPr>
-          <w:p/>
-        </w:tc>
-      </w:tr>
-      <w:tr>
-        <w:tc>
-          <w:tcPr>
-            <w:tcW w:w="3493" w:type="dxa"/>
-          </w:tcPr>
-          <w:p/>
-        </w:tc>
-        <w:tc>
-          <w:tcPr>
-            <w:tcW w:w="4582" w:type="dxa"/>
-          </w:tcPr>
-          <w:p/>
-        </w:tc>
-        <w:tc>
-          <w:tcPr>
-            <w:tcW w:w="2405" w:type="dxa"/>
-          </w:tcPr>
-          <w:p/>
-        </w:tc>
-      </w:tr>
-      <w:tr>
-        <w:tc>
-          <w:tcPr>
-            <w:tcW w:w="3493" w:type="dxa"/>
-          </w:tcPr>
-          <w:p/>
-        </w:tc>
-        <w:tc>
-          <w:tcPr>
-            <w:tcW w:w="4582" w:type="dxa"/>
-          </w:tcPr>
-          <w:p/>
-        </w:tc>
-        <w:tc>
-          <w:tcPr>
-            <w:tcW w:w="2405" w:type="dxa"/>
+            <w:tcW w:w="3304" w:type="dxa"/>
+          </w:tcPr>
+          <w:p/>
+        </w:tc>
+        <w:tc>
+          <w:tcPr>
+            <w:tcW w:w="4949" w:type="dxa"/>
+          </w:tcPr>
+          <w:p/>
+        </w:tc>
+        <w:tc>
+          <w:tcPr>
+            <w:tcW w:w="2227" w:type="dxa"/>
+          </w:tcPr>
+          <w:p/>
+        </w:tc>
+      </w:tr>
+      <w:tr>
+        <w:tc>
+          <w:tcPr>
+            <w:tcW w:w="3304" w:type="dxa"/>
+          </w:tcPr>
+          <w:p/>
+        </w:tc>
+        <w:tc>
+          <w:tcPr>
+            <w:tcW w:w="4949" w:type="dxa"/>
+          </w:tcPr>
+          <w:p/>
+        </w:tc>
+        <w:tc>
+          <w:tcPr>
+            <w:tcW w:w="2227" w:type="dxa"/>
+          </w:tcPr>
+          <w:p/>
+        </w:tc>
+      </w:tr>
+      <w:tr>
+        <w:tc>
+          <w:tcPr>
+            <w:tcW w:w="3304" w:type="dxa"/>
+          </w:tcPr>
+          <w:p/>
+        </w:tc>
+        <w:tc>
+          <w:tcPr>
+            <w:tcW w:w="4949" w:type="dxa"/>
+          </w:tcPr>
+          <w:p/>
+        </w:tc>
+        <w:tc>
+          <w:tcPr>
+            <w:tcW w:w="2227" w:type="dxa"/>
           </w:tcPr>
           <w:p/>
         </w:tc>
@@ -141,64 +139,167 @@
             <w:gridSpan w:val="3"/>
           </w:tcPr>
           <w:p>
-            <w:r>
-              <w:rPr>
-                <w:rFonts w:hint="eastAsia"/>
-              </w:rPr>
-              <w:t>S</w:t>
-            </w:r>
-            <w:r>
-              <w:t>ection 14 – Graphs</w:t>
-            </w:r>
-          </w:p>
-        </w:tc>
-      </w:tr>
-      <w:tr>
-        <w:tc>
-          <w:tcPr>
-            <w:tcW w:w="3493" w:type="dxa"/>
-          </w:tcPr>
-          <w:p>
-            <w:r>
-              <w:rPr>
-                <w:rFonts w:hint="eastAsia"/>
-              </w:rPr>
-              <w:t>Clone Graph</w:t>
-            </w:r>
-          </w:p>
-        </w:tc>
-        <w:tc>
-          <w:tcPr>
-            <w:tcW w:w="4582" w:type="dxa"/>
-          </w:tcPr>
-          <w:p>
-            <w:proofErr w:type="spellStart"/>
-            <w:r>
-              <w:rPr>
-                <w:rFonts w:hint="eastAsia"/>
-              </w:rPr>
-              <w:t>Hashmap</w:t>
-            </w:r>
-            <w:proofErr w:type="spellEnd"/>
-            <w:r>
-              <w:rPr>
-                <w:rFonts w:hint="eastAsia"/>
-              </w:rPr>
-              <w:t xml:space="preserve"> (</w:t>
-            </w:r>
-            <w:proofErr w:type="spellStart"/>
-            <w:r>
-              <w:t>unordered_map</w:t>
-            </w:r>
-            <w:proofErr w:type="spellEnd"/>
-            <w:r>
-              <w:rPr>
-                <w:rFonts w:hint="eastAsia"/>
-              </w:rPr>
-              <w:t>)</w:t>
-            </w:r>
-            <w:r>
-              <w:t xml:space="preserve"> for node to node mapping. Do DFS or BFS to clone while maintaining the hash map.</w:t>
+            <w:pPr>
+              <w:rPr>
+                <w:b/>
+              </w:rPr>
+            </w:pPr>
+            <w:r>
+              <w:rPr>
+                <w:rFonts w:hint="eastAsia"/>
+                <w:b/>
+              </w:rPr>
+              <w:t xml:space="preserve">Section 3 </w:t>
+            </w:r>
+            <w:r>
+              <w:rPr>
+                <w:b/>
+              </w:rPr>
+              <w:t>–</w:t>
+            </w:r>
+            <w:r>
+              <w:rPr>
+                <w:rFonts w:hint="eastAsia"/>
+                <w:b/>
+              </w:rPr>
+              <w:t xml:space="preserve"> Strings</w:t>
+            </w:r>
+          </w:p>
+        </w:tc>
+      </w:tr>
+      <w:tr>
+        <w:tc>
+          <w:tcPr>
+            <w:tcW w:w="3304" w:type="dxa"/>
+          </w:tcPr>
+          <w:p>
+            <w:r>
+              <w:rPr>
+                <w:rFonts w:hint="eastAsia"/>
+              </w:rPr>
+              <w:t>Valid Palindrome</w:t>
+            </w:r>
+          </w:p>
+        </w:tc>
+        <w:tc>
+          <w:tcPr>
+            <w:tcW w:w="4949" w:type="dxa"/>
+          </w:tcPr>
+          <w:p>
+            <w:r>
+              <w:t>transform(</w:t>
+            </w:r>
+            <w:proofErr w:type="spellStart"/>
+            <w:r>
+              <w:t>s.begin</w:t>
+            </w:r>
+            <w:proofErr w:type="spellEnd"/>
+            <w:r>
+              <w:t xml:space="preserve">(), </w:t>
+            </w:r>
+            <w:proofErr w:type="spellStart"/>
+            <w:r>
+              <w:t>s.end</w:t>
+            </w:r>
+            <w:proofErr w:type="spellEnd"/>
+            <w:r>
+              <w:t xml:space="preserve">(), </w:t>
+            </w:r>
+            <w:proofErr w:type="spellStart"/>
+            <w:r>
+              <w:t>s.begin</w:t>
+            </w:r>
+            <w:proofErr w:type="spellEnd"/>
+            <w:r>
+              <w:t>(), ::</w:t>
+            </w:r>
+            <w:proofErr w:type="spellStart"/>
+            <w:r>
+              <w:t>tolower</w:t>
+            </w:r>
+            <w:proofErr w:type="spellEnd"/>
+            <w:r>
+              <w:t>);</w:t>
+            </w:r>
+          </w:p>
+          <w:p>
+            <w:r>
+              <w:t>::</w:t>
+            </w:r>
+            <w:proofErr w:type="spellStart"/>
+            <w:r>
+              <w:t>isalnum</w:t>
+            </w:r>
+            <w:proofErr w:type="spellEnd"/>
+            <w:r>
+              <w:t>(</w:t>
+            </w:r>
+            <w:proofErr w:type="spellStart"/>
+            <w:r>
+              <w:t>int</w:t>
+            </w:r>
+            <w:proofErr w:type="spellEnd"/>
+            <w:r>
+              <w:t xml:space="preserve"> c);</w:t>
+            </w:r>
+          </w:p>
+        </w:tc>
+        <w:tc>
+          <w:tcPr>
+            <w:tcW w:w="2227" w:type="dxa"/>
+          </w:tcPr>
+          <w:p/>
+        </w:tc>
+      </w:tr>
+      <w:tr>
+        <w:tc>
+          <w:tcPr>
+            <w:tcW w:w="3304" w:type="dxa"/>
+          </w:tcPr>
+          <w:p>
+            <w:r>
+              <w:rPr>
+                <w:rFonts w:hint="eastAsia"/>
+              </w:rPr>
+              <w:t xml:space="preserve">Implement </w:t>
+            </w:r>
+            <w:proofErr w:type="spellStart"/>
+            <w:r>
+              <w:rPr>
+                <w:rFonts w:hint="eastAsia"/>
+              </w:rPr>
+              <w:t>strStr</w:t>
+            </w:r>
+            <w:proofErr w:type="spellEnd"/>
+            <w:r>
+              <w:rPr>
+                <w:rFonts w:hint="eastAsia"/>
+              </w:rPr>
+              <w:t>()</w:t>
+            </w:r>
+          </w:p>
+        </w:tc>
+        <w:tc>
+          <w:tcPr>
+            <w:tcW w:w="4949" w:type="dxa"/>
+          </w:tcPr>
+          <w:p>
+            <w:r>
+              <w:rPr>
+                <w:rFonts w:hint="eastAsia"/>
+              </w:rPr>
+              <w:t xml:space="preserve">Brute force, KMP, </w:t>
+            </w:r>
+            <w:r>
+              <w:t>Boyer-</w:t>
+            </w:r>
+            <w:proofErr w:type="spellStart"/>
+            <w:r>
+              <w:t>Mooer</w:t>
+            </w:r>
+            <w:proofErr w:type="spellEnd"/>
+            <w:r>
+              <w:t>, Rabin-Karp, Sunday?</w:t>
             </w:r>
             <w:bookmarkStart w:id="0" w:name="_GoBack"/>
             <w:bookmarkEnd w:id="0"/>
@@ -206,7 +307,1216 @@
         </w:tc>
         <w:tc>
           <w:tcPr>
-            <w:tcW w:w="2405" w:type="dxa"/>
+            <w:tcW w:w="2227" w:type="dxa"/>
+          </w:tcPr>
+          <w:p/>
+        </w:tc>
+      </w:tr>
+      <w:tr>
+        <w:tc>
+          <w:tcPr>
+            <w:tcW w:w="3304" w:type="dxa"/>
+          </w:tcPr>
+          <w:p/>
+        </w:tc>
+        <w:tc>
+          <w:tcPr>
+            <w:tcW w:w="4949" w:type="dxa"/>
+          </w:tcPr>
+          <w:p/>
+        </w:tc>
+        <w:tc>
+          <w:tcPr>
+            <w:tcW w:w="2227" w:type="dxa"/>
+          </w:tcPr>
+          <w:p/>
+        </w:tc>
+      </w:tr>
+      <w:tr>
+        <w:tc>
+          <w:tcPr>
+            <w:tcW w:w="3304" w:type="dxa"/>
+          </w:tcPr>
+          <w:p/>
+        </w:tc>
+        <w:tc>
+          <w:tcPr>
+            <w:tcW w:w="4949" w:type="dxa"/>
+          </w:tcPr>
+          <w:p/>
+        </w:tc>
+        <w:tc>
+          <w:tcPr>
+            <w:tcW w:w="2227" w:type="dxa"/>
+          </w:tcPr>
+          <w:p/>
+        </w:tc>
+      </w:tr>
+      <w:tr>
+        <w:tc>
+          <w:tcPr>
+            <w:tcW w:w="3304" w:type="dxa"/>
+          </w:tcPr>
+          <w:p/>
+        </w:tc>
+        <w:tc>
+          <w:tcPr>
+            <w:tcW w:w="4949" w:type="dxa"/>
+          </w:tcPr>
+          <w:p/>
+        </w:tc>
+        <w:tc>
+          <w:tcPr>
+            <w:tcW w:w="2227" w:type="dxa"/>
+          </w:tcPr>
+          <w:p/>
+        </w:tc>
+      </w:tr>
+      <w:tr>
+        <w:tc>
+          <w:tcPr>
+            <w:tcW w:w="3304" w:type="dxa"/>
+          </w:tcPr>
+          <w:p/>
+        </w:tc>
+        <w:tc>
+          <w:tcPr>
+            <w:tcW w:w="4949" w:type="dxa"/>
+          </w:tcPr>
+          <w:p/>
+        </w:tc>
+        <w:tc>
+          <w:tcPr>
+            <w:tcW w:w="2227" w:type="dxa"/>
+          </w:tcPr>
+          <w:p/>
+        </w:tc>
+      </w:tr>
+      <w:tr>
+        <w:tc>
+          <w:tcPr>
+            <w:tcW w:w="10480" w:type="dxa"/>
+            <w:gridSpan w:val="3"/>
+          </w:tcPr>
+          <w:p>
+            <w:pPr>
+              <w:rPr>
+                <w:b/>
+              </w:rPr>
+            </w:pPr>
+            <w:r>
+              <w:rPr>
+                <w:rFonts w:hint="eastAsia"/>
+                <w:b/>
+              </w:rPr>
+              <w:t>Section 7 - Search</w:t>
+            </w:r>
+          </w:p>
+        </w:tc>
+      </w:tr>
+      <w:tr>
+        <w:tc>
+          <w:tcPr>
+            <w:tcW w:w="3304" w:type="dxa"/>
+          </w:tcPr>
+          <w:p>
+            <w:r>
+              <w:rPr>
+                <w:rFonts w:hint="eastAsia"/>
+              </w:rPr>
+              <w:t>Search for a range</w:t>
+            </w:r>
+          </w:p>
+        </w:tc>
+        <w:tc>
+          <w:tcPr>
+            <w:tcW w:w="4949" w:type="dxa"/>
+          </w:tcPr>
+          <w:p>
+            <w:proofErr w:type="spellStart"/>
+            <w:r>
+              <w:t>std</w:t>
+            </w:r>
+            <w:proofErr w:type="spellEnd"/>
+            <w:r>
+              <w:t>::</w:t>
+            </w:r>
+            <w:proofErr w:type="spellStart"/>
+            <w:r>
+              <w:t>l</w:t>
+            </w:r>
+            <w:r>
+              <w:rPr>
+                <w:rFonts w:hint="eastAsia"/>
+              </w:rPr>
+              <w:t>ower_</w:t>
+            </w:r>
+            <w:r>
+              <w:t>bound</w:t>
+            </w:r>
+            <w:proofErr w:type="spellEnd"/>
+            <w:r>
+              <w:t>&lt;</w:t>
+            </w:r>
+            <w:proofErr w:type="spellStart"/>
+            <w:r>
+              <w:t>vec.begin</w:t>
+            </w:r>
+            <w:proofErr w:type="spellEnd"/>
+            <w:r>
+              <w:t xml:space="preserve">(), </w:t>
+            </w:r>
+            <w:proofErr w:type="spellStart"/>
+            <w:r>
+              <w:t>vec.end</w:t>
+            </w:r>
+            <w:proofErr w:type="spellEnd"/>
+            <w:r>
+              <w:t>(), value)</w:t>
+            </w:r>
+          </w:p>
+          <w:p>
+            <w:proofErr w:type="spellStart"/>
+            <w:r>
+              <w:t>std</w:t>
+            </w:r>
+            <w:proofErr w:type="spellEnd"/>
+            <w:r>
+              <w:t>::</w:t>
+            </w:r>
+            <w:proofErr w:type="spellStart"/>
+            <w:r>
+              <w:t>upper_bound</w:t>
+            </w:r>
+            <w:proofErr w:type="spellEnd"/>
+            <w:r>
+              <w:t>&lt;</w:t>
+            </w:r>
+            <w:proofErr w:type="spellStart"/>
+            <w:proofErr w:type="gramStart"/>
+            <w:r>
+              <w:t>vec.begin</w:t>
+            </w:r>
+            <w:proofErr w:type="spellEnd"/>
+            <w:r>
+              <w:t>(</w:t>
+            </w:r>
+            <w:proofErr w:type="gramEnd"/>
+            <w:r>
+              <w:t xml:space="preserve">). </w:t>
+            </w:r>
+            <w:proofErr w:type="spellStart"/>
+            <w:r>
+              <w:t>vec.end</w:t>
+            </w:r>
+            <w:proofErr w:type="spellEnd"/>
+            <w:r>
+              <w:t>(), value)</w:t>
+            </w:r>
+          </w:p>
+          <w:p>
+            <w:proofErr w:type="spellStart"/>
+            <w:r>
+              <w:t>std</w:t>
+            </w:r>
+            <w:proofErr w:type="spellEnd"/>
+            <w:r>
+              <w:t>::distance(</w:t>
+            </w:r>
+            <w:proofErr w:type="spellStart"/>
+            <w:r>
+              <w:t>vec.begin</w:t>
+            </w:r>
+            <w:proofErr w:type="spellEnd"/>
+            <w:r>
+              <w:t xml:space="preserve">(), </w:t>
+            </w:r>
+            <w:proofErr w:type="spellStart"/>
+            <w:r>
+              <w:t>itr</w:t>
+            </w:r>
+            <w:proofErr w:type="spellEnd"/>
+            <w:r>
+              <w:t>)</w:t>
+            </w:r>
+          </w:p>
+          <w:p>
+            <w:proofErr w:type="spellStart"/>
+            <w:r>
+              <w:t>std</w:t>
+            </w:r>
+            <w:proofErr w:type="spellEnd"/>
+            <w:r>
+              <w:t>::</w:t>
+            </w:r>
+            <w:proofErr w:type="spellStart"/>
+            <w:r>
+              <w:t>prev</w:t>
+            </w:r>
+            <w:proofErr w:type="spellEnd"/>
+            <w:r>
+              <w:t>(</w:t>
+            </w:r>
+            <w:proofErr w:type="spellStart"/>
+            <w:r>
+              <w:t>itr</w:t>
+            </w:r>
+            <w:proofErr w:type="spellEnd"/>
+            <w:r>
+              <w:t xml:space="preserve">); </w:t>
+            </w:r>
+            <w:proofErr w:type="spellStart"/>
+            <w:r>
+              <w:t>std</w:t>
+            </w:r>
+            <w:proofErr w:type="spellEnd"/>
+            <w:r>
+              <w:t>::next(</w:t>
+            </w:r>
+            <w:proofErr w:type="spellStart"/>
+            <w:r>
+              <w:t>itr</w:t>
+            </w:r>
+            <w:proofErr w:type="spellEnd"/>
+            <w:r>
+              <w:t>);</w:t>
+            </w:r>
+          </w:p>
+        </w:tc>
+        <w:tc>
+          <w:tcPr>
+            <w:tcW w:w="2227" w:type="dxa"/>
+          </w:tcPr>
+          <w:p>
+            <w:proofErr w:type="spellStart"/>
+            <w:r>
+              <w:t>lower_bound</w:t>
+            </w:r>
+            <w:proofErr w:type="spellEnd"/>
+            <w:r>
+              <w:t xml:space="preserve"> or </w:t>
+            </w:r>
+            <w:proofErr w:type="spellStart"/>
+            <w:r>
+              <w:t>upper_bound</w:t>
+            </w:r>
+            <w:proofErr w:type="spellEnd"/>
+            <w:r>
+              <w:t xml:space="preserve"> uses binary search</w:t>
+            </w:r>
+          </w:p>
+        </w:tc>
+      </w:tr>
+      <w:tr>
+        <w:tc>
+          <w:tcPr>
+            <w:tcW w:w="3304" w:type="dxa"/>
+          </w:tcPr>
+          <w:p>
+            <w:r>
+              <w:rPr>
+                <w:rFonts w:hint="eastAsia"/>
+              </w:rPr>
+              <w:t>Search insert position</w:t>
+            </w:r>
+          </w:p>
+        </w:tc>
+        <w:tc>
+          <w:tcPr>
+            <w:tcW w:w="4949" w:type="dxa"/>
+          </w:tcPr>
+          <w:p>
+            <w:proofErr w:type="spellStart"/>
+            <w:r>
+              <w:rPr>
+                <w:rFonts w:hint="eastAsia"/>
+              </w:rPr>
+              <w:t>std</w:t>
+            </w:r>
+            <w:proofErr w:type="spellEnd"/>
+            <w:r>
+              <w:rPr>
+                <w:rFonts w:hint="eastAsia"/>
+              </w:rPr>
+              <w:t>::</w:t>
+            </w:r>
+            <w:proofErr w:type="spellStart"/>
+            <w:r>
+              <w:rPr>
+                <w:rFonts w:hint="eastAsia"/>
+              </w:rPr>
+              <w:t>lower_bound</w:t>
+            </w:r>
+            <w:proofErr w:type="spellEnd"/>
+            <w:r>
+              <w:rPr>
+                <w:rFonts w:hint="eastAsia"/>
+              </w:rPr>
+              <w:t>(</w:t>
+            </w:r>
+            <w:proofErr w:type="spellStart"/>
+            <w:r>
+              <w:t>vec.begin</w:t>
+            </w:r>
+            <w:proofErr w:type="spellEnd"/>
+            <w:r>
+              <w:t xml:space="preserve">(), </w:t>
+            </w:r>
+            <w:proofErr w:type="spellStart"/>
+            <w:r>
+              <w:t>vec.end</w:t>
+            </w:r>
+            <w:proofErr w:type="spellEnd"/>
+            <w:r>
+              <w:t>(), value</w:t>
+            </w:r>
+            <w:r>
+              <w:rPr>
+                <w:rFonts w:hint="eastAsia"/>
+              </w:rPr>
+              <w:t>)</w:t>
+            </w:r>
+          </w:p>
+        </w:tc>
+        <w:tc>
+          <w:tcPr>
+            <w:tcW w:w="2227" w:type="dxa"/>
+          </w:tcPr>
+          <w:p/>
+        </w:tc>
+      </w:tr>
+      <w:tr>
+        <w:tc>
+          <w:tcPr>
+            <w:tcW w:w="3304" w:type="dxa"/>
+          </w:tcPr>
+          <w:p>
+            <w:pPr>
+              <w:rPr>
+                <w:rFonts w:hint="eastAsia"/>
+              </w:rPr>
+            </w:pPr>
+            <w:r>
+              <w:rPr>
+                <w:rFonts w:hint="eastAsia"/>
+              </w:rPr>
+              <w:t>Search a 2D matrix</w:t>
+            </w:r>
+          </w:p>
+        </w:tc>
+        <w:tc>
+          <w:tcPr>
+            <w:tcW w:w="4949" w:type="dxa"/>
+          </w:tcPr>
+          <w:p>
+            <w:pPr>
+              <w:rPr>
+                <w:rFonts w:hint="eastAsia"/>
+              </w:rPr>
+            </w:pPr>
+            <w:r>
+              <w:rPr>
+                <w:rFonts w:hint="eastAsia"/>
+              </w:rPr>
+              <w:t>binary search</w:t>
+            </w:r>
+          </w:p>
+        </w:tc>
+        <w:tc>
+          <w:tcPr>
+            <w:tcW w:w="2227" w:type="dxa"/>
+          </w:tcPr>
+          <w:p/>
+        </w:tc>
+      </w:tr>
+      <w:tr>
+        <w:tc>
+          <w:tcPr>
+            <w:tcW w:w="3304" w:type="dxa"/>
+          </w:tcPr>
+          <w:p/>
+        </w:tc>
+        <w:tc>
+          <w:tcPr>
+            <w:tcW w:w="4949" w:type="dxa"/>
+          </w:tcPr>
+          <w:p/>
+        </w:tc>
+        <w:tc>
+          <w:tcPr>
+            <w:tcW w:w="2227" w:type="dxa"/>
+          </w:tcPr>
+          <w:p/>
+        </w:tc>
+      </w:tr>
+      <w:tr>
+        <w:tc>
+          <w:tcPr>
+            <w:tcW w:w="3304" w:type="dxa"/>
+          </w:tcPr>
+          <w:p/>
+        </w:tc>
+        <w:tc>
+          <w:tcPr>
+            <w:tcW w:w="4949" w:type="dxa"/>
+          </w:tcPr>
+          <w:p/>
+        </w:tc>
+        <w:tc>
+          <w:tcPr>
+            <w:tcW w:w="2227" w:type="dxa"/>
+          </w:tcPr>
+          <w:p/>
+        </w:tc>
+      </w:tr>
+      <w:tr>
+        <w:tc>
+          <w:tcPr>
+            <w:tcW w:w="3304" w:type="dxa"/>
+          </w:tcPr>
+          <w:p/>
+        </w:tc>
+        <w:tc>
+          <w:tcPr>
+            <w:tcW w:w="4949" w:type="dxa"/>
+          </w:tcPr>
+          <w:p/>
+        </w:tc>
+        <w:tc>
+          <w:tcPr>
+            <w:tcW w:w="2227" w:type="dxa"/>
+          </w:tcPr>
+          <w:p/>
+        </w:tc>
+      </w:tr>
+      <w:tr>
+        <w:tc>
+          <w:tcPr>
+            <w:tcW w:w="3304" w:type="dxa"/>
+          </w:tcPr>
+          <w:p/>
+        </w:tc>
+        <w:tc>
+          <w:tcPr>
+            <w:tcW w:w="4949" w:type="dxa"/>
+          </w:tcPr>
+          <w:p/>
+        </w:tc>
+        <w:tc>
+          <w:tcPr>
+            <w:tcW w:w="2227" w:type="dxa"/>
+          </w:tcPr>
+          <w:p/>
+        </w:tc>
+      </w:tr>
+      <w:tr>
+        <w:tc>
+          <w:tcPr>
+            <w:tcW w:w="3304" w:type="dxa"/>
+          </w:tcPr>
+          <w:p>
+            <w:pPr>
+              <w:rPr>
+                <w:b/>
+              </w:rPr>
+            </w:pPr>
+            <w:r>
+              <w:rPr>
+                <w:rFonts w:hint="eastAsia"/>
+                <w:b/>
+              </w:rPr>
+              <w:t xml:space="preserve">Section 10 - </w:t>
+            </w:r>
+            <w:r>
+              <w:rPr>
+                <w:b/>
+              </w:rPr>
+              <w:t>DFS</w:t>
+            </w:r>
+          </w:p>
+        </w:tc>
+        <w:tc>
+          <w:tcPr>
+            <w:tcW w:w="4949" w:type="dxa"/>
+          </w:tcPr>
+          <w:p>
+            <w:pPr>
+              <w:rPr>
+                <w:b/>
+              </w:rPr>
+            </w:pPr>
+          </w:p>
+        </w:tc>
+        <w:tc>
+          <w:tcPr>
+            <w:tcW w:w="2227" w:type="dxa"/>
+          </w:tcPr>
+          <w:p>
+            <w:pPr>
+              <w:rPr>
+                <w:b/>
+              </w:rPr>
+            </w:pPr>
+          </w:p>
+        </w:tc>
+      </w:tr>
+      <w:tr>
+        <w:tc>
+          <w:tcPr>
+            <w:tcW w:w="3304" w:type="dxa"/>
+          </w:tcPr>
+          <w:p>
+            <w:proofErr w:type="spellStart"/>
+            <w:r>
+              <w:rPr>
+                <w:rFonts w:hint="eastAsia"/>
+              </w:rPr>
+              <w:t>Parlindrom</w:t>
+            </w:r>
+            <w:proofErr w:type="spellEnd"/>
+            <w:r>
+              <w:rPr>
+                <w:rFonts w:hint="eastAsia"/>
+              </w:rPr>
+              <w:t xml:space="preserve"> </w:t>
+            </w:r>
+            <w:proofErr w:type="spellStart"/>
+            <w:r>
+              <w:rPr>
+                <w:rFonts w:hint="eastAsia"/>
+              </w:rPr>
+              <w:t>Paritionning</w:t>
+            </w:r>
+            <w:proofErr w:type="spellEnd"/>
+          </w:p>
+        </w:tc>
+        <w:tc>
+          <w:tcPr>
+            <w:tcW w:w="4949" w:type="dxa"/>
+          </w:tcPr>
+          <w:p>
+            <w:r>
+              <w:rPr>
+                <w:rFonts w:hint="eastAsia"/>
+              </w:rPr>
+              <w:t>DFS (recursion)</w:t>
+            </w:r>
+          </w:p>
+        </w:tc>
+        <w:tc>
+          <w:tcPr>
+            <w:tcW w:w="2227" w:type="dxa"/>
+          </w:tcPr>
+          <w:p/>
+        </w:tc>
+      </w:tr>
+      <w:tr>
+        <w:tc>
+          <w:tcPr>
+            <w:tcW w:w="3304" w:type="dxa"/>
+          </w:tcPr>
+          <w:p>
+            <w:r>
+              <w:rPr>
+                <w:rFonts w:hint="eastAsia"/>
+              </w:rPr>
+              <w:t>Uniq</w:t>
+            </w:r>
+            <w:r>
+              <w:t>ue</w:t>
+            </w:r>
+            <w:r>
+              <w:rPr>
+                <w:rFonts w:hint="eastAsia"/>
+              </w:rPr>
+              <w:t xml:space="preserve"> paths</w:t>
+            </w:r>
+            <w:r>
+              <w:t xml:space="preserve"> (in chessboard)</w:t>
+            </w:r>
+          </w:p>
+        </w:tc>
+        <w:tc>
+          <w:tcPr>
+            <w:tcW w:w="4949" w:type="dxa"/>
+          </w:tcPr>
+          <w:p>
+            <w:r>
+              <w:rPr>
+                <w:rFonts w:hint="eastAsia"/>
+              </w:rPr>
+              <w:t>DFS (recursion with cache)</w:t>
+            </w:r>
+            <w:r>
+              <w:t>, or Math formula</w:t>
+            </w:r>
+          </w:p>
+        </w:tc>
+        <w:tc>
+          <w:tcPr>
+            <w:tcW w:w="2227" w:type="dxa"/>
+          </w:tcPr>
+          <w:p/>
+        </w:tc>
+      </w:tr>
+      <w:tr>
+        <w:tc>
+          <w:tcPr>
+            <w:tcW w:w="3304" w:type="dxa"/>
+          </w:tcPr>
+          <w:p>
+            <w:r>
+              <w:rPr>
+                <w:rFonts w:hint="eastAsia"/>
+              </w:rPr>
+              <w:t xml:space="preserve">Unique paths </w:t>
+            </w:r>
+            <w:r>
+              <w:t>II (with obstacles)</w:t>
+            </w:r>
+          </w:p>
+        </w:tc>
+        <w:tc>
+          <w:tcPr>
+            <w:tcW w:w="4949" w:type="dxa"/>
+          </w:tcPr>
+          <w:p>
+            <w:r>
+              <w:rPr>
+                <w:rFonts w:hint="eastAsia"/>
+              </w:rPr>
+              <w:t>DFS (recursion with cache), no easy math solution</w:t>
+            </w:r>
+          </w:p>
+        </w:tc>
+        <w:tc>
+          <w:tcPr>
+            <w:tcW w:w="2227" w:type="dxa"/>
+          </w:tcPr>
+          <w:p/>
+        </w:tc>
+      </w:tr>
+      <w:tr>
+        <w:tc>
+          <w:tcPr>
+            <w:tcW w:w="3304" w:type="dxa"/>
+          </w:tcPr>
+          <w:p>
+            <w:pPr>
+              <w:rPr>
+                <w:color w:val="FF0000"/>
+              </w:rPr>
+            </w:pPr>
+            <w:r>
+              <w:rPr>
+                <w:rFonts w:hint="eastAsia"/>
+                <w:color w:val="FF0000"/>
+              </w:rPr>
+              <w:t>N-</w:t>
+            </w:r>
+            <w:proofErr w:type="spellStart"/>
+            <w:r>
+              <w:rPr>
+                <w:rFonts w:hint="eastAsia"/>
+                <w:color w:val="FF0000"/>
+              </w:rPr>
+              <w:t>Q</w:t>
+            </w:r>
+            <w:r>
+              <w:rPr>
+                <w:color w:val="FF0000"/>
+              </w:rPr>
+              <w:t>ueeen</w:t>
+            </w:r>
+            <w:proofErr w:type="spellEnd"/>
+            <w:r>
+              <w:rPr>
+                <w:rFonts w:hint="eastAsia"/>
+                <w:color w:val="FF0000"/>
+              </w:rPr>
+              <w:t xml:space="preserve"> (</w:t>
+            </w:r>
+            <w:r>
+              <w:rPr>
+                <w:color w:val="FF0000"/>
+              </w:rPr>
+              <w:t>on N x N chessboard)</w:t>
+            </w:r>
+          </w:p>
+        </w:tc>
+        <w:tc>
+          <w:tcPr>
+            <w:tcW w:w="4949" w:type="dxa"/>
+          </w:tcPr>
+          <w:p>
+            <w:pPr>
+              <w:rPr>
+                <w:color w:val="FF0000"/>
+              </w:rPr>
+            </w:pPr>
+            <w:r>
+              <w:rPr>
+                <w:color w:val="FF0000"/>
+              </w:rPr>
+              <w:t>DFS with pruning</w:t>
+            </w:r>
+          </w:p>
+        </w:tc>
+        <w:tc>
+          <w:tcPr>
+            <w:tcW w:w="2227" w:type="dxa"/>
+          </w:tcPr>
+          <w:p>
+            <w:pPr>
+              <w:rPr>
+                <w:color w:val="FF0000"/>
+              </w:rPr>
+            </w:pPr>
+            <w:r>
+              <w:rPr>
+                <w:rFonts w:hint="eastAsia"/>
+                <w:color w:val="FF0000"/>
+              </w:rPr>
+              <w:t>Backtrack=</w:t>
+            </w:r>
+            <w:proofErr w:type="spellStart"/>
+            <w:r>
+              <w:rPr>
+                <w:rFonts w:hint="eastAsia"/>
+                <w:color w:val="FF0000"/>
+              </w:rPr>
+              <w:t>DFS+Pruning</w:t>
+            </w:r>
+            <w:proofErr w:type="spellEnd"/>
+          </w:p>
+        </w:tc>
+      </w:tr>
+      <w:tr>
+        <w:tc>
+          <w:tcPr>
+            <w:tcW w:w="3304" w:type="dxa"/>
+          </w:tcPr>
+          <w:p>
+            <w:r>
+              <w:rPr>
+                <w:rFonts w:hint="eastAsia"/>
+              </w:rPr>
+              <w:t>Restore IP address</w:t>
+            </w:r>
+          </w:p>
+        </w:tc>
+        <w:tc>
+          <w:tcPr>
+            <w:tcW w:w="4949" w:type="dxa"/>
+          </w:tcPr>
+          <w:p>
+            <w:r>
+              <w:rPr>
+                <w:rFonts w:hint="eastAsia"/>
+              </w:rPr>
+              <w:t>DFS with pruning</w:t>
+            </w:r>
+          </w:p>
+        </w:tc>
+        <w:tc>
+          <w:tcPr>
+            <w:tcW w:w="2227" w:type="dxa"/>
+          </w:tcPr>
+          <w:p/>
+        </w:tc>
+      </w:tr>
+      <w:tr>
+        <w:tc>
+          <w:tcPr>
+            <w:tcW w:w="3304" w:type="dxa"/>
+          </w:tcPr>
+          <w:p>
+            <w:r>
+              <w:rPr>
+                <w:rFonts w:hint="eastAsia"/>
+              </w:rPr>
+              <w:t>Combination Sum (select to sum to target)</w:t>
+            </w:r>
+          </w:p>
+        </w:tc>
+        <w:tc>
+          <w:tcPr>
+            <w:tcW w:w="4949" w:type="dxa"/>
+          </w:tcPr>
+          <w:p>
+            <w:r>
+              <w:rPr>
+                <w:rFonts w:hint="eastAsia"/>
+              </w:rPr>
+              <w:t>DFS with pruning</w:t>
+            </w:r>
+          </w:p>
+        </w:tc>
+        <w:tc>
+          <w:tcPr>
+            <w:tcW w:w="2227" w:type="dxa"/>
+          </w:tcPr>
+          <w:p/>
+        </w:tc>
+      </w:tr>
+      <w:tr>
+        <w:tc>
+          <w:tcPr>
+            <w:tcW w:w="3304" w:type="dxa"/>
+          </w:tcPr>
+          <w:p>
+            <w:r>
+              <w:rPr>
+                <w:rFonts w:hint="eastAsia"/>
+              </w:rPr>
+              <w:t>Generate Parentheses</w:t>
+            </w:r>
+          </w:p>
+        </w:tc>
+        <w:tc>
+          <w:tcPr>
+            <w:tcW w:w="4949" w:type="dxa"/>
+          </w:tcPr>
+          <w:p>
+            <w:r>
+              <w:rPr>
+                <w:rFonts w:hint="eastAsia"/>
+              </w:rPr>
+              <w:t>DFS (simple recursion)</w:t>
+            </w:r>
+          </w:p>
+        </w:tc>
+        <w:tc>
+          <w:tcPr>
+            <w:tcW w:w="2227" w:type="dxa"/>
+          </w:tcPr>
+          <w:p/>
+        </w:tc>
+      </w:tr>
+      <w:tr>
+        <w:tc>
+          <w:tcPr>
+            <w:tcW w:w="3304" w:type="dxa"/>
+          </w:tcPr>
+          <w:p>
+            <w:pPr>
+              <w:jc w:val="left"/>
+            </w:pPr>
+            <w:proofErr w:type="spellStart"/>
+            <w:r>
+              <w:t>Sodoku</w:t>
+            </w:r>
+            <w:proofErr w:type="spellEnd"/>
+            <w:r>
+              <w:t xml:space="preserve"> Solver</w:t>
+            </w:r>
+          </w:p>
+        </w:tc>
+        <w:tc>
+          <w:tcPr>
+            <w:tcW w:w="4949" w:type="dxa"/>
+          </w:tcPr>
+          <w:p>
+            <w:r>
+              <w:rPr>
+                <w:rFonts w:hint="eastAsia"/>
+              </w:rPr>
+              <w:t>DFS</w:t>
+            </w:r>
+          </w:p>
+        </w:tc>
+        <w:tc>
+          <w:tcPr>
+            <w:tcW w:w="2227" w:type="dxa"/>
+          </w:tcPr>
+          <w:p/>
+        </w:tc>
+      </w:tr>
+      <w:tr>
+        <w:tc>
+          <w:tcPr>
+            <w:tcW w:w="3304" w:type="dxa"/>
+          </w:tcPr>
+          <w:p>
+            <w:pPr>
+              <w:jc w:val="left"/>
+            </w:pPr>
+            <w:r>
+              <w:rPr>
+                <w:rFonts w:hint="eastAsia"/>
+              </w:rPr>
+              <w:t>Word Search (from 2D board)</w:t>
+            </w:r>
+          </w:p>
+        </w:tc>
+        <w:tc>
+          <w:tcPr>
+            <w:tcW w:w="4949" w:type="dxa"/>
+          </w:tcPr>
+          <w:p/>
+        </w:tc>
+        <w:tc>
+          <w:tcPr>
+            <w:tcW w:w="2227" w:type="dxa"/>
+          </w:tcPr>
+          <w:p/>
+        </w:tc>
+      </w:tr>
+      <w:tr>
+        <w:tc>
+          <w:tcPr>
+            <w:tcW w:w="3304" w:type="dxa"/>
+          </w:tcPr>
+          <w:p>
+            <w:pPr>
+              <w:jc w:val="left"/>
+              <w:rPr>
+                <w:rFonts w:hint="eastAsia"/>
+              </w:rPr>
+            </w:pPr>
+          </w:p>
+        </w:tc>
+        <w:tc>
+          <w:tcPr>
+            <w:tcW w:w="4949" w:type="dxa"/>
+          </w:tcPr>
+          <w:p/>
+        </w:tc>
+        <w:tc>
+          <w:tcPr>
+            <w:tcW w:w="2227" w:type="dxa"/>
+          </w:tcPr>
+          <w:p/>
+        </w:tc>
+      </w:tr>
+      <w:tr>
+        <w:tc>
+          <w:tcPr>
+            <w:tcW w:w="10480" w:type="dxa"/>
+            <w:gridSpan w:val="3"/>
+          </w:tcPr>
+          <w:p>
+            <w:pPr>
+              <w:rPr>
+                <w:b/>
+              </w:rPr>
+            </w:pPr>
+            <w:r>
+              <w:rPr>
+                <w:rFonts w:hint="eastAsia"/>
+                <w:b/>
+              </w:rPr>
+              <w:t>S</w:t>
+            </w:r>
+            <w:r>
+              <w:rPr>
+                <w:b/>
+              </w:rPr>
+              <w:t>ection 11 – Divide and Conquer</w:t>
+            </w:r>
+          </w:p>
+        </w:tc>
+      </w:tr>
+      <w:tr>
+        <w:tc>
+          <w:tcPr>
+            <w:tcW w:w="3304" w:type="dxa"/>
+          </w:tcPr>
+          <w:p>
+            <w:pPr>
+              <w:jc w:val="left"/>
+              <w:rPr>
+                <w:rFonts w:hint="eastAsia"/>
+              </w:rPr>
+            </w:pPr>
+            <w:r>
+              <w:rPr>
+                <w:rFonts w:hint="eastAsia"/>
+              </w:rPr>
+              <w:t>Implement pow(x, n)</w:t>
+            </w:r>
+          </w:p>
+        </w:tc>
+        <w:tc>
+          <w:tcPr>
+            <w:tcW w:w="4949" w:type="dxa"/>
+          </w:tcPr>
+          <w:p/>
+        </w:tc>
+        <w:tc>
+          <w:tcPr>
+            <w:tcW w:w="2227" w:type="dxa"/>
+          </w:tcPr>
+          <w:p/>
+        </w:tc>
+      </w:tr>
+      <w:tr>
+        <w:tc>
+          <w:tcPr>
+            <w:tcW w:w="3304" w:type="dxa"/>
+          </w:tcPr>
+          <w:p>
+            <w:pPr>
+              <w:jc w:val="left"/>
+              <w:rPr>
+                <w:rFonts w:hint="eastAsia"/>
+              </w:rPr>
+            </w:pPr>
+            <w:r>
+              <w:rPr>
+                <w:rFonts w:hint="eastAsia"/>
+              </w:rPr>
+              <w:t xml:space="preserve">Implement </w:t>
+            </w:r>
+            <w:proofErr w:type="spellStart"/>
+            <w:r>
+              <w:rPr>
+                <w:rFonts w:hint="eastAsia"/>
+              </w:rPr>
+              <w:t>sqrt</w:t>
+            </w:r>
+            <w:proofErr w:type="spellEnd"/>
+            <w:r>
+              <w:rPr>
+                <w:rFonts w:hint="eastAsia"/>
+              </w:rPr>
+              <w:t>(x)</w:t>
+            </w:r>
+          </w:p>
+        </w:tc>
+        <w:tc>
+          <w:tcPr>
+            <w:tcW w:w="4949" w:type="dxa"/>
+          </w:tcPr>
+          <w:p/>
+        </w:tc>
+        <w:tc>
+          <w:tcPr>
+            <w:tcW w:w="2227" w:type="dxa"/>
+          </w:tcPr>
+          <w:p/>
+        </w:tc>
+      </w:tr>
+      <w:tr>
+        <w:tc>
+          <w:tcPr>
+            <w:tcW w:w="3304" w:type="dxa"/>
+          </w:tcPr>
+          <w:p>
+            <w:pPr>
+              <w:jc w:val="left"/>
+              <w:rPr>
+                <w:rFonts w:hint="eastAsia"/>
+              </w:rPr>
+            </w:pPr>
+          </w:p>
+        </w:tc>
+        <w:tc>
+          <w:tcPr>
+            <w:tcW w:w="4949" w:type="dxa"/>
+          </w:tcPr>
+          <w:p/>
+        </w:tc>
+        <w:tc>
+          <w:tcPr>
+            <w:tcW w:w="2227" w:type="dxa"/>
+          </w:tcPr>
+          <w:p/>
+        </w:tc>
+      </w:tr>
+      <w:tr>
+        <w:tc>
+          <w:tcPr>
+            <w:tcW w:w="10480" w:type="dxa"/>
+            <w:gridSpan w:val="3"/>
+          </w:tcPr>
+          <w:p>
+            <w:pPr>
+              <w:rPr>
+                <w:b/>
+              </w:rPr>
+            </w:pPr>
+            <w:r>
+              <w:rPr>
+                <w:rFonts w:hint="eastAsia"/>
+                <w:b/>
+              </w:rPr>
+              <w:t>S</w:t>
+            </w:r>
+            <w:r>
+              <w:rPr>
+                <w:b/>
+              </w:rPr>
+              <w:t>ection 14 – Graphs</w:t>
+            </w:r>
+          </w:p>
+        </w:tc>
+      </w:tr>
+      <w:tr>
+        <w:tc>
+          <w:tcPr>
+            <w:tcW w:w="3304" w:type="dxa"/>
+          </w:tcPr>
+          <w:p>
+            <w:r>
+              <w:rPr>
+                <w:rFonts w:hint="eastAsia"/>
+              </w:rPr>
+              <w:t>Clone Graph</w:t>
+            </w:r>
+          </w:p>
+        </w:tc>
+        <w:tc>
+          <w:tcPr>
+            <w:tcW w:w="4949" w:type="dxa"/>
+          </w:tcPr>
+          <w:p>
+            <w:proofErr w:type="spellStart"/>
+            <w:r>
+              <w:rPr>
+                <w:rFonts w:hint="eastAsia"/>
+              </w:rPr>
+              <w:t>Hashmap</w:t>
+            </w:r>
+            <w:proofErr w:type="spellEnd"/>
+            <w:r>
+              <w:rPr>
+                <w:rFonts w:hint="eastAsia"/>
+              </w:rPr>
+              <w:t xml:space="preserve"> (</w:t>
+            </w:r>
+            <w:proofErr w:type="spellStart"/>
+            <w:r>
+              <w:t>std</w:t>
+            </w:r>
+            <w:proofErr w:type="spellEnd"/>
+            <w:r>
+              <w:t>::</w:t>
+            </w:r>
+            <w:proofErr w:type="spellStart"/>
+            <w:r>
+              <w:t>unordered_map</w:t>
+            </w:r>
+            <w:proofErr w:type="spellEnd"/>
+            <w:r>
+              <w:rPr>
+                <w:rFonts w:hint="eastAsia"/>
+              </w:rPr>
+              <w:t>)</w:t>
+            </w:r>
+            <w:r>
+              <w:t xml:space="preserve"> for node to node mapping. Do DFS or BFS to clone while maintaining the hash </w:t>
+            </w:r>
+            <w:proofErr w:type="gramStart"/>
+            <w:r>
+              <w:t>map.</w:t>
+            </w:r>
+            <w:proofErr w:type="gramEnd"/>
+          </w:p>
+        </w:tc>
+        <w:tc>
+          <w:tcPr>
+            <w:tcW w:w="2227" w:type="dxa"/>
           </w:tcPr>
           <w:p/>
         </w:tc>

</xml_diff>